<commit_message>
MOD: Se actualizan diapositivas técnicas de programacion y ejercicios de condicionales
</commit_message>
<xml_diff>
--- a/material/IntroProg/Ejercicios/2. Condicionales/3. Ejercicios condicionales con operadores lógicos.docx
+++ b/material/IntroProg/Ejercicios/2. Condicionales/3. Ejercicios condicionales con operadores lógicos.docx
@@ -121,7 +121,23 @@
           <w:rFonts w:eastAsia="Times New Roman"/>
           <w:szCs w:val="22"/>
         </w:rPr>
-        <w:t xml:space="preserve"> un número e imprima para ese número cuántos días tiene el mes así: Si el número es el 11 o el 4 o el 6 o el 9, entonces imprima. “Este mes tiene 30 días”.  Si el número es igual a 2 entonces imprima “el mes tiene 28 días”,  si el mes es igual a 1,3,6,7,8,10 o 12, entonces imprima “el mes tiene 31 días”. Si el número no se encuentra entre 1 y 12 entonces imprima, “lo siento el número no corresponde a un mes del año”.</w:t>
+        <w:t xml:space="preserve"> un número e imprima para ese número cuántos días tiene el mes así: Si el número es el 11 o el 4 o el 6 o el 9, entonces imprima. “Este mes tiene 30 días”.  Si el número es igual a 2 entonces imprima “el mes tiene 28 días”,  si el mes es igual a 1,3,</w:t>
+      </w:r>
+      <w:r>
+        <w:rPr>
+          <w:rFonts w:eastAsia="Times New Roman"/>
+          <w:szCs w:val="22"/>
+        </w:rPr>
+        <w:t>5</w:t>
+      </w:r>
+      <w:bookmarkStart w:id="0" w:name="_GoBack"/>
+      <w:bookmarkEnd w:id="0"/>
+      <w:r>
+        <w:rPr>
+          <w:rFonts w:eastAsia="Times New Roman"/>
+          <w:szCs w:val="22"/>
+        </w:rPr>
+        <w:t>,7,8,10 o 12, entonces imprima “el mes tiene 31 días”. Si el número no se encuentra entre 1 y 12 entonces imprima, “lo siento el número no corresponde a un mes del año”.</w:t>
       </w:r>
     </w:p>
     <w:p>
@@ -298,8 +314,6 @@
       <w:r>
         <w:t>imprimir</w:t>
       </w:r>
-      <w:bookmarkStart w:id="0" w:name="_GoBack"/>
-      <w:bookmarkEnd w:id="0"/>
       <w:r>
         <w:t xml:space="preserve"> 7852. Use operaciones matemáticas como la división y el módulo para invertir el número. </w:t>
       </w:r>

</xml_diff>